<commit_message>
Updated abstract for JMP
</commit_message>
<xml_diff>
--- a/assets/Killeen-CV.docx
+++ b/assets/Killeen-CV.docx
@@ -189,7 +189,6 @@
         </w:rPr>
         <w:tab/>
       </w:r>
-      <w:proofErr w:type="gramStart"/>
       <w:r>
         <w:rPr>
           <w:sz w:val="18"/>
@@ -205,7 +204,6 @@
         </w:rPr>
         <w:t>gradofc-econ@berkeley.edu</w:t>
       </w:r>
-      <w:proofErr w:type="gramEnd"/>
     </w:p>
     <w:p>
       <w:pPr>
@@ -427,23 +425,7 @@
           <w:sz w:val="20"/>
           <w:szCs w:val="20"/>
         </w:rPr>
-        <w:t xml:space="preserve">530 Evans </w:t>
-      </w:r>
-      <w:proofErr w:type="gramStart"/>
-      <w:r>
-        <w:rPr>
-          <w:sz w:val="20"/>
-          <w:szCs w:val="20"/>
-        </w:rPr>
-        <w:t>Hall, #</w:t>
-      </w:r>
-      <w:proofErr w:type="gramEnd"/>
-      <w:r>
-        <w:rPr>
-          <w:sz w:val="20"/>
-          <w:szCs w:val="20"/>
-        </w:rPr>
-        <w:t>3880</w:t>
+        <w:t>530 Evans Hall, #3880</w:t>
       </w:r>
     </w:p>
     <w:p>
@@ -1265,23 +1247,7 @@
           <w:sz w:val="20"/>
           <w:szCs w:val="20"/>
         </w:rPr>
-        <w:t xml:space="preserve">Risk Aversion and Demand Uncertainty Among Small Firms: Evidence </w:t>
-      </w:r>
-      <w:proofErr w:type="gramStart"/>
-      <w:r>
-        <w:rPr>
-          <w:sz w:val="20"/>
-          <w:szCs w:val="20"/>
-        </w:rPr>
-        <w:t>From</w:t>
-      </w:r>
-      <w:proofErr w:type="gramEnd"/>
-      <w:r>
-        <w:rPr>
-          <w:sz w:val="20"/>
-          <w:szCs w:val="20"/>
-        </w:rPr>
-        <w:t xml:space="preserve"> New Product Adoption </w:t>
+        <w:t xml:space="preserve">Risk Aversion and Demand Uncertainty Among Small Firms: Evidence From New Product Adoption </w:t>
       </w:r>
       <w:r>
         <w:rPr>
@@ -1332,7 +1298,7 @@
           <w:sz w:val="20"/>
           <w:szCs w:val="20"/>
         </w:rPr>
-        <w:t>Economists typically view firms as risk neutral. Yet many enterprises, especially in low and middle-income economies, are small and owner-operated, making household consumption sensitive to business risk. As a result, owners' risk preferences may influence firm decisions. This paper demonstrates that small retailers in Kenya are risk averse, leading them to under-adopt a new product when they face uncertain demand. I model risk averse firms who learn about demand through stocking decisions, then test the model's predictions using two field experiments. The first establishes that risk aversion affects the stocking decisions of enterprises. I test for risk aversion by offering treated firms an insurance contract that lowers expected profits from a new product and reduces the risk of losses, leading to a 50% increase in adoption. This rejects risk neutrality. The second experiment shows that temporarily reducing inventory risk leads firms to permanently stock a profitable new product because they overcome demand uncertainty through learning. These results show that risk aversion can impede product diffusion, challenging the common assumption that small firms are risk neutral.</w:t>
+        <w:t>Firms in low and middle-income economies often grow slowly, with limited entrepreneurship and innovation. This paper examines whether firm risk aversion prevents risk taking necessary to grow. Because many firms in developing countries are owner-operated, uncertain investments may directly threaten owners’ consumption. I develop a model of small firm learning which shows that risk aversion can impede product adoption by preventing experimentation with new goods. I test the model using two field experiments in Kenya. Offering shops stock of a new product with insurance that reduces potential losses but lowers expected profits raises stocking by 50%, rejecting risk neutrality. Inducing firms to try stocking the product with a temporary return policy leads to a 70% increase in stocking after the intervention ends. Firms experiment more when the continuation value of learning increases. The return policy induces risk averse firms uncertain about demand to stock, who overcome uncertainty by learning. These results show that risk aversion can undermine firm learning, preventing enterprises from stocking profitable goods.</w:t>
       </w:r>
     </w:p>
     <w:p>
@@ -1521,39 +1487,7 @@
           <w:szCs w:val="20"/>
         </w:rPr>
         <w:lastRenderedPageBreak/>
-        <w:t xml:space="preserve">Infant and child mortality largely </w:t>
-      </w:r>
-      <w:proofErr w:type="gramStart"/>
-      <w:r>
-        <w:rPr>
-          <w:sz w:val="20"/>
-          <w:szCs w:val="20"/>
-        </w:rPr>
-        <w:t>revert</w:t>
-      </w:r>
-      <w:proofErr w:type="gramEnd"/>
-      <w:r>
-        <w:rPr>
-          <w:sz w:val="20"/>
-          <w:szCs w:val="20"/>
-        </w:rPr>
-        <w:t xml:space="preserve"> to pre-program levels after cash </w:t>
-      </w:r>
-      <w:proofErr w:type="gramStart"/>
-      <w:r>
-        <w:rPr>
-          <w:sz w:val="20"/>
-          <w:szCs w:val="20"/>
-        </w:rPr>
-        <w:t>transfers</w:t>
-      </w:r>
-      <w:proofErr w:type="gramEnd"/>
-      <w:r>
-        <w:rPr>
-          <w:sz w:val="20"/>
-          <w:szCs w:val="20"/>
-        </w:rPr>
-        <w:t xml:space="preserve"> end. Despite not being the main aim of the original program, we show that unconditional cash transfers in this setting may be a cost-effective way to reduce infant and child deaths.</w:t>
+        <w:t>Infant and child mortality largely revert to pre-program levels after cash transfers end. Despite not being the main aim of the original program, we show that unconditional cash transfers in this setting may be a cost-effective way to reduce infant and child deaths.</w:t>
       </w:r>
       <w:r>
         <w:rPr>
@@ -1609,39 +1543,7 @@
           <w:sz w:val="20"/>
           <w:szCs w:val="20"/>
         </w:rPr>
-        <w:t xml:space="preserve">Luisa Cefala, </w:t>
-      </w:r>
-      <w:proofErr w:type="spellStart"/>
-      <w:r>
-        <w:rPr>
-          <w:sz w:val="20"/>
-          <w:szCs w:val="20"/>
-        </w:rPr>
-        <w:t>Rédempteur</w:t>
-      </w:r>
-      <w:proofErr w:type="spellEnd"/>
-      <w:r>
-        <w:rPr>
-          <w:sz w:val="20"/>
-          <w:szCs w:val="20"/>
-        </w:rPr>
-        <w:t xml:space="preserve"> </w:t>
-      </w:r>
-      <w:proofErr w:type="spellStart"/>
-      <w:r>
-        <w:rPr>
-          <w:sz w:val="20"/>
-          <w:szCs w:val="20"/>
-        </w:rPr>
-        <w:t>Ntawiratsa</w:t>
-      </w:r>
-      <w:proofErr w:type="spellEnd"/>
-      <w:r>
-        <w:rPr>
-          <w:sz w:val="20"/>
-          <w:szCs w:val="20"/>
-        </w:rPr>
-        <w:t xml:space="preserve"> and Nicholas Swanson</w:t>
+        <w:t>Luisa Cefala, Rédempteur Ntawiratsa and Nicholas Swanson</w:t>
       </w:r>
       <w:r>
         <w:rPr>
@@ -1804,23 +1706,7 @@
           <w:sz w:val="20"/>
           <w:szCs w:val="20"/>
         </w:rPr>
-        <w:t xml:space="preserve">Research Assistant, Department of Economics, U.C. </w:t>
-      </w:r>
-      <w:proofErr w:type="gramStart"/>
-      <w:r>
-        <w:rPr>
-          <w:sz w:val="20"/>
-          <w:szCs w:val="20"/>
-        </w:rPr>
-        <w:t>Berkeley  (</w:t>
-      </w:r>
-      <w:proofErr w:type="gramEnd"/>
-      <w:r>
-        <w:rPr>
-          <w:sz w:val="20"/>
-          <w:szCs w:val="20"/>
-        </w:rPr>
-        <w:t>2020</w:t>
+        <w:t>Research Assistant, Department of Economics, U.C. Berkeley  (2020</w:t>
       </w:r>
       <w:r>
         <w:rPr>
@@ -2966,23 +2852,7 @@
           <w:szCs w:val="20"/>
         </w:rPr>
         <w:tab/>
-        <w:t xml:space="preserve">Private Enterprise Development in Low Income Countries ($40,000) – Grant to study competition (with Luisa </w:t>
-      </w:r>
-      <w:proofErr w:type="spellStart"/>
-      <w:r>
-        <w:rPr>
-          <w:sz w:val="20"/>
-          <w:szCs w:val="20"/>
-        </w:rPr>
-        <w:t>Cefala</w:t>
-      </w:r>
-      <w:proofErr w:type="spellEnd"/>
-      <w:r>
-        <w:rPr>
-          <w:sz w:val="20"/>
-          <w:szCs w:val="20"/>
-        </w:rPr>
-        <w:t xml:space="preserve"> and Nicholas Swanson) </w:t>
+        <w:t xml:space="preserve">Private Enterprise Development in Low Income Countries ($40,000) – Grant to study competition (with Luisa Cefala and Nicholas Swanson) </w:t>
       </w:r>
     </w:p>
     <w:p>

</xml_diff>

<commit_message>
Updated JMP title and abstract
</commit_message>
<xml_diff>
--- a/assets/Killeen-CV.docx
+++ b/assets/Killeen-CV.docx
@@ -1247,7 +1247,14 @@
           <w:sz w:val="20"/>
           <w:szCs w:val="20"/>
         </w:rPr>
-        <w:t xml:space="preserve">Risk Aversion and Demand Uncertainty Among Small Firms: Evidence From New Product Adoption </w:t>
+        <w:t>Risk Aversion and Barriers to Firm Growth: Experimental Evidence from Small Retailers</w:t>
+      </w:r>
+      <w:r>
+        <w:rPr>
+          <w:sz w:val="20"/>
+          <w:szCs w:val="20"/>
+        </w:rPr>
+        <w:t xml:space="preserve"> </w:t>
       </w:r>
       <w:r>
         <w:rPr>
@@ -1298,7 +1305,23 @@
           <w:sz w:val="20"/>
           <w:szCs w:val="20"/>
         </w:rPr>
-        <w:t>Firms in low and middle-income economies often grow slowly, with limited entrepreneurship and innovation. This paper examines whether firm risk aversion prevents risk taking necessary to grow. Because many firms in developing countries are owner-operated, uncertain investments may directly threaten owners’ consumption. I develop a model of small firm learning which shows that risk aversion can impede product adoption by preventing experimentation with new goods. I test the model using two field experiments in Kenya. Offering shops stock of a new product with insurance that reduces potential losses but lowers expected profits raises stocking by 50%, rejecting risk neutrality. Inducing firms to try stocking the product with a temporary return policy leads to a 70% increase in stocking after the intervention ends. Firms experiment more when the continuation value of learning increases. The return policy induces risk averse firms uncertain about demand to stock, who overcome uncertainty by learning. These results show that risk aversion can undermine firm learning, preventing enterprises from stocking profitable goods.</w:t>
+        <w:t xml:space="preserve">Many enterprises in low and middle-income countries (LMICs) are owner-operated, so uncertain investments directly impact household consumption. This paper asks whether this link results in risk aversion that prevents firms from making uncertain investments needed to grow. I develop a model of small firm learning which shows that risk aversion can impede product adoption by preventing experimentation with new goods. I test the model using two field experiments in Kenya. The first directly tests whether risk aversion affects product stocking. Firms were offered new product inventory with an insurance contract that would be strictly dominated under risk neutrality. This increased adoption by 50%, rejecting firm risk neutrality. The second experiment examines longer-run effects. Temporarily inducing firms to try selling a new product with a supplier returns policy led to a 70% increase in stocking </w:t>
+      </w:r>
+      <w:r>
+        <w:rPr>
+          <w:i/>
+          <w:sz w:val="20"/>
+          <w:szCs w:val="20"/>
+        </w:rPr>
+        <w:t>after</w:t>
+      </w:r>
+      <w:r>
+        <w:rPr>
+          <w:iCs/>
+          <w:sz w:val="20"/>
+          <w:szCs w:val="20"/>
+        </w:rPr>
+        <w:t xml:space="preserve"> the intervention ended. The policy encouraged uncertain but optimistic firms to experiment, and they resolved uncertainty through learning. I validate the importance of learning by showing that firms were more willing to stock when the continuation value of learning increased, and when firms received information about demand. These results show that risk aversion can prevent small firms from making uncertain but high expected return investments, creating a barrier to growth that is not captured by standard models that assume risk neutral firms.</w:t>
       </w:r>
     </w:p>
     <w:p>
@@ -1479,7 +1502,7 @@
           <w:sz w:val="20"/>
           <w:szCs w:val="20"/>
         </w:rPr>
-        <w:t xml:space="preserve">We estimate the impacts of large-scale unconditional cash transfers on child survival. One-time transfers of USD 1000 were provided to over 10,500 poor households across 653 randomized villages in Kenya. We collected census data on over 100,000 births, including on mortality and cause of death, and detailed data on household health behaviors. Unconditional cash transfers (accounting for spillovers) lead to 48% fewer infant deaths before age one and 45% fewer child deaths before age five. Detailed data on cause of death, transfer timing relative to birth, and the location of health facilities indicate that unconditional cash transfers and access to delivery care are complements in generating mortality reductions: the largest gains are estimated in neonatal and maternal causes of death largely preventable by appropriate obstetric care and among households living close to physician-staffed facilities and those who receive the transfer around the time of birth, and treatment leads to a large increase in hospital deliveries (by 45%). The infant and child mortality declines are concentrated among poorer households with below median assets or predicted consumption. The transfers also result in a substantial decline of 51% in female labor supply in the three months before and the three months after a birth, and improved child nutrition. </w:t>
+        <w:t xml:space="preserve">We estimate the impacts of large-scale unconditional cash transfers on child survival. One-time transfers of USD 1000 were provided to over 10,500 poor households across 653 randomized villages in Kenya. We collected census data on over 100,000 births, including on mortality and cause of death, and detailed data on household health behaviors. Unconditional cash transfers (accounting for spillovers) lead to 48% fewer infant deaths before age one and 45% fewer child deaths before age five. Detailed data on cause of death, transfer timing relative to birth, and the location of health facilities indicate that unconditional cash transfers and access to delivery care are complements in generating mortality reductions: the largest gains are estimated in neonatal and maternal causes of death largely preventable by appropriate obstetric care and among households living close to physician-staffed facilities and those who receive the transfer around the time of birth, and treatment leads to a large increase in </w:t>
       </w:r>
       <w:r>
         <w:rPr>
@@ -1487,7 +1510,7 @@
           <w:szCs w:val="20"/>
         </w:rPr>
         <w:lastRenderedPageBreak/>
-        <w:t>Infant and child mortality largely revert to pre-program levels after cash transfers end. Despite not being the main aim of the original program, we show that unconditional cash transfers in this setting may be a cost-effective way to reduce infant and child deaths.</w:t>
+        <w:t>hospital deliveries (by 45%). The infant and child mortality declines are concentrated among poorer households with below median assets or predicted consumption. The transfers also result in a substantial decline of 51% in female labor supply in the three months before and the three months after a birth, and improved child nutrition. Infant and child mortality largely revert to pre-program levels after cash transfers end. Despite not being the main aim of the original program, we show that unconditional cash transfers in this setting may be a cost-effective way to reduce infant and child deaths.</w:t>
       </w:r>
       <w:r>
         <w:rPr>

</xml_diff>